<commit_message>
IGs and template improvement
</commit_message>
<xml_diff>
--- a/backend/core/templates/core/audit_report_template.docx
+++ b/backend/core/templates/core/audit_report_template.docx
@@ -82,7 +82,7 @@
               </wp:anchor>
             </w:drawing>
           </mc:Choice>
-          <mc:Fallback>
+          <mc:Fallback xmlns="">
             <w:pict>
               <v:shapetype w14:anchorId="68A3DB87" id="_x0000_t5" coordsize="21600,21600" o:spt="5" adj="10800" path="m@0,l,21600r21600,xe">
                 <v:stroke joinstyle="miter"/>
@@ -177,7 +177,7 @@
               </wp:anchor>
             </w:drawing>
           </mc:Choice>
-          <mc:Fallback>
+          <mc:Fallback xmlns="">
             <w:pict>
               <v:shape w14:anchorId="35026A58" id="Triangle 3" o:spid="_x0000_s1026" type="#_x0000_t5" style="position:absolute;margin-left:-57pt;margin-top:57.3pt;width:595.05pt;height:595.05pt;rotation:90;z-index:-251654144;visibility:visible;mso-wrap-style:square;mso-width-percent:0;mso-height-percent:0;mso-wrap-distance-left:9pt;mso-wrap-distance-top:0;mso-wrap-distance-right:9pt;mso-wrap-distance-bottom:0;mso-position-horizontal:absolute;mso-position-horizontal-relative:text;mso-position-vertical:absolute;mso-position-vertical-relative:page;mso-width-percent:0;mso-height-percent:0;mso-width-relative:margin;mso-height-relative:margin;v-text-anchor:middle" o:gfxdata="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" fillcolor="#5d4496" stroked="f" strokeweight="1pt">
                 <w10:wrap anchory="page"/>
@@ -274,7 +274,7 @@
               </wp:anchor>
             </w:drawing>
           </mc:Choice>
-          <mc:Fallback>
+          <mc:Fallback xmlns="">
             <w:pict>
               <v:shape w14:anchorId="0FEEB327" id="Triangle 3" o:spid="_x0000_s1026" type="#_x0000_t5" style="position:absolute;margin-left:-57pt;margin-top:120.3pt;width:595.05pt;height:595.05pt;rotation:90;z-index:-251656705;visibility:visible;mso-wrap-style:square;mso-width-percent:0;mso-height-percent:0;mso-wrap-distance-left:9pt;mso-wrap-distance-top:0;mso-wrap-distance-right:9pt;mso-wrap-distance-bottom:0;mso-position-horizontal:absolute;mso-position-horizontal-relative:text;mso-position-vertical:absolute;mso-position-vertical-relative:page;mso-width-percent:0;mso-height-percent:0;mso-width-relative:margin;mso-height-relative:margin;v-text-anchor:middle" o:gfxdata="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" fillcolor="#8972c0" stroked="f" strokeweight="1pt">
                 <w10:wrap anchory="page"/>
@@ -318,17 +318,18 @@
           <w:lang w:val="en-US"/>
         </w:rPr>
       </w:pPr>
-      <w:proofErr w:type="gramStart"/>
-      <w:r>
+    </w:p>
+    <w:p>
+      <w:pPr>
+        <w:pStyle w:val="Heading1"/>
         <w:rPr>
           <w:b/>
           <w:bCs/>
           <w:color w:val="FFFFFF" w:themeColor="background1"/>
           <w:lang w:val="en-US"/>
         </w:rPr>
-        <w:t>Audit :</w:t>
-      </w:r>
-      <w:proofErr w:type="gramEnd"/>
+      </w:pPr>
+      <w:proofErr w:type="gramStart"/>
       <w:r>
         <w:rPr>
           <w:b/>
@@ -336,8 +337,9 @@
           <w:color w:val="FFFFFF" w:themeColor="background1"/>
           <w:lang w:val="en-US"/>
         </w:rPr>
-        <w:t xml:space="preserve"> </w:t>
-      </w:r>
+        <w:t>Audit :</w:t>
+      </w:r>
+      <w:proofErr w:type="gramEnd"/>
       <w:r>
         <w:rPr>
           <w:b/>
@@ -345,7 +347,7 @@
           <w:color w:val="FFFFFF" w:themeColor="background1"/>
           <w:lang w:val="en-US"/>
         </w:rPr>
-        <w:t xml:space="preserve">{{ </w:t>
+        <w:t xml:space="preserve"> {{ </w:t>
       </w:r>
       <w:r>
         <w:rPr>
@@ -420,6 +422,8 @@
           <w:b/>
           <w:bCs/>
           <w:color w:val="FFFFFF" w:themeColor="background1"/>
+          <w:sz w:val="28"/>
+          <w:szCs w:val="28"/>
           <w:lang w:val="en-US"/>
         </w:rPr>
       </w:pPr>
@@ -429,6 +433,8 @@
           <w:b/>
           <w:bCs/>
           <w:color w:val="FFFFFF" w:themeColor="background1"/>
+          <w:sz w:val="28"/>
+          <w:szCs w:val="28"/>
           <w:lang w:val="en-US"/>
         </w:rPr>
         <w:t xml:space="preserve">{{ </w:t>
@@ -438,6 +444,8 @@
           <w:b/>
           <w:bCs/>
           <w:color w:val="FFFFFF" w:themeColor="background1"/>
+          <w:sz w:val="28"/>
+          <w:szCs w:val="28"/>
           <w:lang w:val="en-US"/>
         </w:rPr>
         <w:t>audit.</w:t>
@@ -447,6 +455,8 @@
           <w:b/>
           <w:bCs/>
           <w:color w:val="FFFFFF" w:themeColor="background1"/>
+          <w:sz w:val="28"/>
+          <w:szCs w:val="28"/>
           <w:lang w:val="en-US"/>
         </w:rPr>
         <w:t>framework</w:t>
@@ -456,6 +466,8 @@
           <w:b/>
           <w:bCs/>
           <w:color w:val="FFFFFF" w:themeColor="background1"/>
+          <w:sz w:val="28"/>
+          <w:szCs w:val="28"/>
           <w:lang w:val="en-US"/>
         </w:rPr>
         <w:t>.name</w:t>
@@ -466,6 +478,8 @@
           <w:b/>
           <w:bCs/>
           <w:color w:val="FFFFFF" w:themeColor="background1"/>
+          <w:sz w:val="28"/>
+          <w:szCs w:val="28"/>
           <w:lang w:val="en-US"/>
         </w:rPr>
         <w:t xml:space="preserve"> }}</w:t>
@@ -473,8 +487,78 @@
     </w:p>
     <w:p>
       <w:pPr>
+        <w:rPr>
+          <w:color w:val="D9D9D9" w:themeColor="background1" w:themeShade="D9"/>
+          <w:lang w:val="en-US"/>
+        </w:rPr>
+      </w:pPr>
+      <w:r>
+        <w:rPr>
+          <w:color w:val="D9D9D9" w:themeColor="background1" w:themeShade="D9"/>
+          <w:lang w:val="en-US"/>
+        </w:rPr>
+        <w:t>Profile</w:t>
+      </w:r>
+      <w:r>
+        <w:rPr>
+          <w:color w:val="D9D9D9" w:themeColor="background1" w:themeShade="D9"/>
+          <w:lang w:val="en-US"/>
+        </w:rPr>
+        <w:t>(s</w:t>
+      </w:r>
+      <w:proofErr w:type="gramStart"/>
+      <w:r>
+        <w:rPr>
+          <w:color w:val="D9D9D9" w:themeColor="background1" w:themeShade="D9"/>
+          <w:lang w:val="en-US"/>
+        </w:rPr>
+        <w:t>)</w:t>
+      </w:r>
+      <w:r>
+        <w:rPr>
+          <w:color w:val="D9D9D9" w:themeColor="background1" w:themeShade="D9"/>
+          <w:lang w:val="en-US"/>
+        </w:rPr>
+        <w:t xml:space="preserve"> :</w:t>
+      </w:r>
+      <w:proofErr w:type="gramEnd"/>
+      <w:r>
+        <w:rPr>
+          <w:color w:val="D9D9D9" w:themeColor="background1" w:themeShade="D9"/>
+          <w:lang w:val="en-US"/>
+        </w:rPr>
+        <w:t xml:space="preserve"> {{ </w:t>
+      </w:r>
+      <w:proofErr w:type="spellStart"/>
+      <w:r>
+        <w:rPr>
+          <w:color w:val="D9D9D9" w:themeColor="background1" w:themeShade="D9"/>
+          <w:lang w:val="en-US"/>
+        </w:rPr>
+        <w:t>ig</w:t>
+      </w:r>
+      <w:r>
+        <w:rPr>
+          <w:color w:val="D9D9D9" w:themeColor="background1" w:themeShade="D9"/>
+          <w:lang w:val="en-US"/>
+        </w:rPr>
+        <w:t>s</w:t>
+      </w:r>
+      <w:proofErr w:type="spellEnd"/>
+      <w:r>
+        <w:rPr>
+          <w:color w:val="D9D9D9" w:themeColor="background1" w:themeShade="D9"/>
+          <w:lang w:val="en-US"/>
+        </w:rPr>
+        <w:t xml:space="preserve"> }}</w:t>
+      </w:r>
+    </w:p>
+    <w:p>
+      <w:pPr>
         <w:pStyle w:val="Heading2"/>
         <w:rPr>
+          <w:sz w:val="10"/>
+          <w:szCs w:val="10"/>
           <w:lang w:val="en-US"/>
         </w:rPr>
       </w:pPr>
@@ -484,14 +568,18 @@
         <w:pStyle w:val="Heading2"/>
         <w:rPr>
           <w:color w:val="FFFFFF" w:themeColor="background1"/>
-          <w:lang w:val="en-US"/>
+          <w:sz w:val="28"/>
+          <w:szCs w:val="28"/>
+          <w:lang w:val="fr-FR"/>
         </w:rPr>
       </w:pPr>
       <w:proofErr w:type="gramStart"/>
       <w:r>
         <w:rPr>
           <w:color w:val="FFFFFF" w:themeColor="background1"/>
-          <w:lang w:val="en-US"/>
+          <w:sz w:val="28"/>
+          <w:szCs w:val="28"/>
+          <w:lang w:val="fr-FR"/>
         </w:rPr>
         <w:t>{{ date</w:t>
       </w:r>
@@ -499,7 +587,9 @@
       <w:r>
         <w:rPr>
           <w:color w:val="FFFFFF" w:themeColor="background1"/>
-          <w:lang w:val="en-US"/>
+          <w:sz w:val="28"/>
+          <w:szCs w:val="28"/>
+          <w:lang w:val="fr-FR"/>
         </w:rPr>
         <w:t xml:space="preserve"> }}</w:t>
       </w:r>
@@ -507,7 +597,9 @@
     <w:p>
       <w:pPr>
         <w:rPr>
-          <w:lang w:val="en-US"/>
+          <w:sz w:val="10"/>
+          <w:szCs w:val="10"/>
+          <w:lang w:val="fr-FR"/>
         </w:rPr>
       </w:pPr>
     </w:p>
@@ -571,15 +663,15 @@
           <w:lang w:val="en-US"/>
         </w:rPr>
         <w:drawing>
-          <wp:anchor distT="0" distB="0" distL="114300" distR="114300" simplePos="0" relativeHeight="251658240" behindDoc="1" locked="0" layoutInCell="1" allowOverlap="1" wp14:anchorId="11F9C49B" wp14:editId="5A97CF2E">
+          <wp:anchor distT="0" distB="0" distL="114300" distR="114300" simplePos="0" relativeHeight="251658240" behindDoc="1" locked="0" layoutInCell="1" allowOverlap="1" wp14:anchorId="11F9C49B" wp14:editId="1553C0EB">
             <wp:simplePos x="0" y="0"/>
             <wp:positionH relativeFrom="column">
-              <wp:posOffset>4853051</wp:posOffset>
+              <wp:posOffset>5401310</wp:posOffset>
             </wp:positionH>
             <wp:positionV relativeFrom="page">
-              <wp:posOffset>8651240</wp:posOffset>
+              <wp:posOffset>9268460</wp:posOffset>
             </wp:positionV>
-            <wp:extent cx="1735015" cy="1735015"/>
+            <wp:extent cx="1080000" cy="1080000"/>
             <wp:effectExtent l="0" t="0" r="0" b="0"/>
             <wp:wrapNone/>
             <wp:docPr id="608007887" name="Picture 1"/>
@@ -609,7 +701,7 @@
                   <pic:spPr>
                     <a:xfrm>
                       <a:off x="0" y="0"/>
-                      <a:ext cx="1735015" cy="1735015"/>
+                      <a:ext cx="1080000" cy="1080000"/>
                     </a:xfrm>
                     <a:prstGeom prst="rect">
                       <a:avLst/>
@@ -728,7 +820,7 @@
               </wp:anchor>
             </w:drawing>
           </mc:Choice>
-          <mc:Fallback>
+          <mc:Fallback xmlns="">
             <w:pict>
               <v:shapetype w14:anchorId="3C6E1278" id="_x0000_t6" coordsize="21600,21600" o:spt="6" path="m,l,21600r21600,xe">
                 <v:stroke joinstyle="miter"/>
@@ -1716,16 +1808,16 @@
           <w:lang w:val="en-US"/>
         </w:rPr>
         <w:drawing>
-          <wp:anchor distT="0" distB="0" distL="114300" distR="114300" simplePos="0" relativeHeight="251659264" behindDoc="1" locked="0" layoutInCell="1" allowOverlap="1" wp14:anchorId="131C9472" wp14:editId="455A05CB">
+          <wp:anchor distT="0" distB="0" distL="114300" distR="114300" simplePos="0" relativeHeight="251659264" behindDoc="1" locked="0" layoutInCell="1" allowOverlap="1" wp14:anchorId="131C9472" wp14:editId="0FA70411">
             <wp:simplePos x="0" y="0"/>
             <wp:positionH relativeFrom="column">
-              <wp:posOffset>4969510</wp:posOffset>
+              <wp:posOffset>5670550</wp:posOffset>
             </wp:positionH>
             <wp:positionV relativeFrom="page">
-              <wp:posOffset>8760460</wp:posOffset>
+              <wp:posOffset>9522460</wp:posOffset>
             </wp:positionV>
-            <wp:extent cx="1492739" cy="1492739"/>
-            <wp:effectExtent l="0" t="0" r="6350" b="0"/>
+            <wp:extent cx="720000" cy="720000"/>
+            <wp:effectExtent l="0" t="0" r="4445" b="0"/>
             <wp:wrapNone/>
             <wp:docPr id="1889916827" name="Picture 2"/>
             <wp:cNvGraphicFramePr>
@@ -1754,7 +1846,7 @@
                   <pic:spPr>
                     <a:xfrm>
                       <a:off x="0" y="0"/>
-                      <a:ext cx="1492739" cy="1492739"/>
+                      <a:ext cx="720000" cy="720000"/>
                     </a:xfrm>
                     <a:prstGeom prst="rect">
                       <a:avLst/>
@@ -1873,7 +1965,7 @@
               </wp:anchor>
             </w:drawing>
           </mc:Choice>
-          <mc:Fallback>
+          <mc:Fallback xmlns="">
             <w:pict>
               <v:shape w14:anchorId="5EB61C82" id="Right Triangle 9" o:spid="_x0000_s1026" type="#_x0000_t6" style="position:absolute;margin-left:-56.55pt;margin-top:0;width:99.2pt;height:99.2pt;rotation:90;z-index:-251651072;visibility:visible;mso-wrap-style:square;mso-width-percent:0;mso-height-percent:0;mso-wrap-distance-left:9pt;mso-wrap-distance-top:0;mso-wrap-distance-right:9pt;mso-wrap-distance-bottom:0;mso-position-horizontal:absolute;mso-position-horizontal-relative:text;mso-position-vertical:absolute;mso-position-vertical-relative:page;mso-width-percent:0;mso-height-percent:0;mso-width-relative:margin;mso-height-relative:margin;v-text-anchor:middle" o:gfxdata="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" fillcolor="#7255b3" stroked="f" strokeweight="1pt">
                 <v:fill color2="#5d4496" focus="100%" type="gradient"/>
@@ -1950,13 +2042,7 @@
         <w:rPr>
           <w:lang w:val="fr-FR"/>
         </w:rPr>
-        <w:t>_</w:t>
-      </w:r>
-      <w:r>
-        <w:rPr>
-          <w:lang w:val="fr-FR"/>
-        </w:rPr>
-        <w:t>radar</w:t>
+        <w:t>_radar</w:t>
       </w:r>
       <w:proofErr w:type="spellEnd"/>
       <w:r>
@@ -2409,7 +2495,7 @@
               </wp:anchor>
             </w:drawing>
           </mc:Choice>
-          <mc:Fallback>
+          <mc:Fallback xmlns="">
             <w:pict>
               <v:shape w14:anchorId="539E30E7" id="Right Triangle 9" o:spid="_x0000_s1026" type="#_x0000_t6" style="position:absolute;margin-left:-57.25pt;margin-top:.1pt;width:99.2pt;height:99.2pt;rotation:90;z-index:-251649024;visibility:visible;mso-wrap-style:square;mso-width-percent:0;mso-height-percent:0;mso-wrap-distance-left:9pt;mso-wrap-distance-top:0;mso-wrap-distance-right:9pt;mso-wrap-distance-bottom:0;mso-position-horizontal:absolute;mso-position-horizontal-relative:text;mso-position-vertical:absolute;mso-position-vertical-relative:page;mso-width-percent:0;mso-height-percent:0;mso-width-relative:margin;mso-height-relative:margin;v-text-anchor:middle" o:gfxdata="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" fillcolor="#7255b3" stroked="f" strokeweight="1pt">
                 <v:fill color2="#5d4496" focus="100%" type="gradient"/>
@@ -2920,13 +3006,7 @@
           </w:tcPr>
           <w:p>
             <w:r>
-              <w:t>{%tr</w:t>
-            </w:r>
-            <w:r>
-              <w:t xml:space="preserve"> endfor</w:t>
-            </w:r>
-            <w:r>
-              <w:t xml:space="preserve">  %}</w:t>
+              <w:t>{%tr endfor  %}</w:t>
             </w:r>
           </w:p>
         </w:tc>
@@ -2989,6 +3069,68 @@
           <w:lang w:val="fr-FR"/>
         </w:rPr>
       </w:pPr>
+      <w:r>
+        <w:rPr>
+          <w:noProof/>
+          <w:lang w:val="fr-FR"/>
+        </w:rPr>
+        <w:drawing>
+          <wp:anchor distT="0" distB="0" distL="114300" distR="114300" simplePos="0" relativeHeight="251670528" behindDoc="1" locked="0" layoutInCell="1" allowOverlap="1" wp14:anchorId="4CE5EDAD" wp14:editId="13836DBB">
+            <wp:simplePos x="0" y="0"/>
+            <wp:positionH relativeFrom="column">
+              <wp:posOffset>5764530</wp:posOffset>
+            </wp:positionH>
+            <wp:positionV relativeFrom="paragraph">
+              <wp:posOffset>2977515</wp:posOffset>
+            </wp:positionV>
+            <wp:extent cx="720000" cy="720000"/>
+            <wp:effectExtent l="0" t="0" r="0" b="0"/>
+            <wp:wrapNone/>
+            <wp:docPr id="1468901820" name="Graphic 8"/>
+            <wp:cNvGraphicFramePr>
+              <a:graphicFrameLocks xmlns:a="http://schemas.openxmlformats.org/drawingml/2006/main" noChangeAspect="1"/>
+            </wp:cNvGraphicFramePr>
+            <a:graphic xmlns:a="http://schemas.openxmlformats.org/drawingml/2006/main">
+              <a:graphicData uri="http://schemas.openxmlformats.org/drawingml/2006/picture">
+                <pic:pic xmlns:pic="http://schemas.openxmlformats.org/drawingml/2006/picture">
+                  <pic:nvPicPr>
+                    <pic:cNvPr id="1468901820" name="Graphic 1468901820"/>
+                    <pic:cNvPicPr/>
+                  </pic:nvPicPr>
+                  <pic:blipFill>
+                    <a:blip r:embed="rId9">
+                      <a:alphaModFix amt="20000"/>
+                      <a:extLst>
+                        <a:ext uri="{96DAC541-7B7A-43D3-8B79-37D633B846F1}">
+                          <asvg:svgBlip xmlns:asvg="http://schemas.microsoft.com/office/drawing/2016/SVG/main" r:embed="rId10"/>
+                        </a:ext>
+                      </a:extLst>
+                    </a:blip>
+                    <a:stretch>
+                      <a:fillRect/>
+                    </a:stretch>
+                  </pic:blipFill>
+                  <pic:spPr>
+                    <a:xfrm>
+                      <a:off x="0" y="0"/>
+                      <a:ext cx="720000" cy="720000"/>
+                    </a:xfrm>
+                    <a:prstGeom prst="rect">
+                      <a:avLst/>
+                    </a:prstGeom>
+                  </pic:spPr>
+                </pic:pic>
+              </a:graphicData>
+            </a:graphic>
+            <wp14:sizeRelH relativeFrom="page">
+              <wp14:pctWidth>0</wp14:pctWidth>
+            </wp14:sizeRelH>
+            <wp14:sizeRelV relativeFrom="page">
+              <wp14:pctHeight>0</wp14:pctHeight>
+            </wp14:sizeRelV>
+          </wp:anchor>
+        </w:drawing>
+      </w:r>
       <w:r>
         <w:rPr>
           <w:lang w:val="fr-FR"/>
@@ -3089,7 +3231,7 @@
               </wp:anchor>
             </w:drawing>
           </mc:Choice>
-          <mc:Fallback>
+          <mc:Fallback xmlns="">
             <w:pict>
               <v:shape w14:anchorId="75A7403C" id="Right Triangle 9" o:spid="_x0000_s1026" type="#_x0000_t6" style="position:absolute;margin-left:-56.6pt;margin-top:.4pt;width:99.2pt;height:99.2pt;rotation:90;z-index:-251646976;visibility:visible;mso-wrap-style:square;mso-width-percent:0;mso-height-percent:0;mso-wrap-distance-left:9pt;mso-wrap-distance-top:0;mso-wrap-distance-right:9pt;mso-wrap-distance-bottom:0;mso-position-horizontal:absolute;mso-position-horizontal-relative:text;mso-position-vertical:absolute;mso-position-vertical-relative:page;mso-width-percent:0;mso-height-percent:0;mso-width-relative:margin;mso-height-relative:margin;v-text-anchor:middle" o:gfxdata="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" fillcolor="#7255b3" stroked="f" strokeweight="1pt">
                 <v:fill color2="#5d4496" focus="100%" type="gradient"/>
@@ -3202,9 +3344,9 @@
       </w:pPr>
     </w:p>
     <w:sectPr>
-      <w:headerReference w:type="default" r:id="rId9"/>
-      <w:footerReference w:type="even" r:id="rId10"/>
-      <w:footerReference w:type="default" r:id="rId11"/>
+      <w:headerReference w:type="default" r:id="rId11"/>
+      <w:footerReference w:type="even" r:id="rId12"/>
+      <w:footerReference w:type="default" r:id="rId13"/>
       <w:pgSz w:w="11906" w:h="16838"/>
       <w:pgMar w:top="1134" w:right="1134" w:bottom="1134" w:left="1134" w:header="709" w:footer="709" w:gutter="0"/>
       <w:cols w:space="708"/>
@@ -4170,6 +4312,7 @@
   <w:style w:type="character" w:default="1" w:styleId="DefaultParagraphFont">
     <w:name w:val="Default Paragraph Font"/>
     <w:uiPriority w:val="1"/>
+    <w:semiHidden/>
     <w:unhideWhenUsed/>
   </w:style>
   <w:style w:type="table" w:default="1" w:styleId="TableNormal">

</xml_diff>